<commit_message>
Exam for IB completed
</commit_message>
<xml_diff>
--- a/B/構造力学IB2020初回配布資料.docx
+++ b/B/構造力学IB2020初回配布資料.docx
@@ -14,13 +14,7 @@
         <w:rPr>
           <w:rFonts w:eastAsia="IPA P明朝" w:ascii="IPA P明朝" w:hAnsi="IPA P明朝"/>
         </w:rPr>
-        <w:t>20</w:t>
-      </w:r>
-      <w:r>
-        <w:rPr>
-          <w:rFonts w:eastAsia="IPA P明朝" w:ascii="IPA P明朝" w:hAnsi="IPA P明朝"/>
-        </w:rPr>
-        <w:t>20</w:t>
+        <w:t>2020</w:t>
       </w:r>
       <w:r>
         <w:rPr>
@@ -78,41 +72,34 @@
           <w:rFonts w:eastAsia="IPA P明朝" w:ascii="IPA P明朝" w:hAnsi="IPA P明朝"/>
           <w:sz w:val="24"/>
         </w:rPr>
-        <w:t>20</w:t>
-      </w:r>
-      <w:r>
-        <w:rPr>
-          <w:rFonts w:eastAsia="IPA P明朝" w:ascii="IPA P明朝" w:hAnsi="IPA P明朝"/>
+        <w:t>2020</w:t>
+      </w:r>
+      <w:r>
+        <w:rPr>
+          <w:rFonts w:ascii="IPA P明朝" w:hAnsi="IPA P明朝" w:eastAsia="IPA P明朝"/>
           <w:sz w:val="24"/>
         </w:rPr>
-        <w:t>20</w:t>
-      </w:r>
-      <w:r>
-        <w:rPr>
-          <w:rFonts w:ascii="IPA P明朝" w:hAnsi="IPA P明朝" w:eastAsia="IPA P明朝"/>
+        <w:t>年度　構造力学</w:t>
+      </w:r>
+      <w:r>
+        <w:rPr>
+          <w:rFonts w:eastAsia="IPA P明朝" w:ascii="IPA P明朝" w:hAnsi="IPA P明朝"/>
           <w:sz w:val="24"/>
         </w:rPr>
-        <w:t>年度　構造力学</w:t>
-      </w:r>
-      <w:r>
-        <w:rPr>
-          <w:rFonts w:eastAsia="IPA P明朝" w:ascii="IPA P明朝" w:hAnsi="IPA P明朝"/>
+        <w:t>I</w:t>
+      </w:r>
+      <w:r>
+        <w:rPr>
+          <w:rFonts w:ascii="IPA P明朝" w:hAnsi="IPA P明朝" w:eastAsia="IPA P明朝"/>
           <w:sz w:val="24"/>
         </w:rPr>
-        <w:t>I</w:t>
-      </w:r>
-      <w:r>
-        <w:rPr>
-          <w:rFonts w:ascii="IPA P明朝" w:hAnsi="IPA P明朝" w:eastAsia="IPA P明朝"/>
+        <w:t>及び演習</w:t>
+      </w:r>
+      <w:r>
+        <w:rPr>
+          <w:rFonts w:eastAsia="IPA P明朝" w:ascii="IPA P明朝" w:hAnsi="IPA P明朝"/>
           <w:sz w:val="24"/>
         </w:rPr>
-        <w:t>及び演習</w:t>
-      </w:r>
-      <w:r>
-        <w:rPr>
-          <w:rFonts w:eastAsia="IPA P明朝" w:ascii="IPA P明朝" w:hAnsi="IPA P明朝"/>
-          <w:sz w:val="24"/>
-        </w:rPr>
         <w:t>B</w:t>
       </w:r>
     </w:p>
@@ -192,7 +179,7 @@
         <w:rPr>
           <w:rFonts w:ascii="IPA P明朝" w:hAnsi="IPA P明朝" w:eastAsia="IPA P明朝"/>
         </w:rPr>
-        <w:t>）※状況によっては対面講義の可能性あり</w:t>
+        <w:t>）</w:t>
       </w:r>
     </w:p>
     <w:p>
@@ -838,25 +825,7 @@
         <w:rPr>
           <w:rFonts w:eastAsia="IPA P明朝" w:ascii="IPA P明朝" w:hAnsi="IPA P明朝"/>
         </w:rPr>
-        <w:t>20</w:t>
-      </w:r>
-      <w:r>
-        <w:rPr>
-          <w:rFonts w:eastAsia="IPA P明朝" w:ascii="IPA P明朝" w:hAnsi="IPA P明朝"/>
-        </w:rPr>
-        <w:t>20</w:t>
-      </w:r>
-      <w:r>
-        <w:rPr>
-          <w:rFonts w:eastAsia="IPA P明朝" w:ascii="IPA P明朝" w:hAnsi="IPA P明朝"/>
-        </w:rPr>
-        <w:t>/12/</w:t>
-      </w:r>
-      <w:r>
-        <w:rPr>
-          <w:rFonts w:eastAsia="IPA P明朝" w:ascii="IPA P明朝" w:hAnsi="IPA P明朝"/>
-        </w:rPr>
-        <w:t>4</w:t>
+        <w:t>2020/12/4</w:t>
       </w:r>
       <w:r>
         <w:rPr>
@@ -912,25 +881,7 @@
         <w:rPr>
           <w:rFonts w:eastAsia="IPA P明朝" w:ascii="IPA P明朝" w:hAnsi="IPA P明朝"/>
         </w:rPr>
-        <w:t>20</w:t>
-      </w:r>
-      <w:r>
-        <w:rPr>
-          <w:rFonts w:eastAsia="IPA P明朝" w:ascii="IPA P明朝" w:hAnsi="IPA P明朝"/>
-        </w:rPr>
-        <w:t>20</w:t>
-      </w:r>
-      <w:r>
-        <w:rPr>
-          <w:rFonts w:eastAsia="IPA P明朝" w:ascii="IPA P明朝" w:hAnsi="IPA P明朝"/>
-        </w:rPr>
-        <w:t>/12/1</w:t>
-      </w:r>
-      <w:r>
-        <w:rPr>
-          <w:rFonts w:eastAsia="IPA P明朝" w:ascii="IPA P明朝" w:hAnsi="IPA P明朝"/>
-        </w:rPr>
-        <w:t>1</w:t>
+        <w:t>2020/12/11</w:t>
       </w:r>
       <w:r>
         <w:rPr>
@@ -986,25 +937,7 @@
         <w:rPr>
           <w:rFonts w:eastAsia="IPA P明朝" w:ascii="IPA P明朝" w:hAnsi="IPA P明朝"/>
         </w:rPr>
-        <w:t>20</w:t>
-      </w:r>
-      <w:r>
-        <w:rPr>
-          <w:rFonts w:eastAsia="IPA P明朝" w:ascii="IPA P明朝" w:hAnsi="IPA P明朝"/>
-        </w:rPr>
-        <w:t>20</w:t>
-      </w:r>
-      <w:r>
-        <w:rPr>
-          <w:rFonts w:eastAsia="IPA P明朝" w:ascii="IPA P明朝" w:hAnsi="IPA P明朝"/>
-        </w:rPr>
-        <w:t>/12/</w:t>
-      </w:r>
-      <w:r>
-        <w:rPr>
-          <w:rFonts w:eastAsia="IPA P明朝" w:ascii="IPA P明朝" w:hAnsi="IPA P明朝"/>
-        </w:rPr>
-        <w:t>18</w:t>
+        <w:t>2020/12/18</w:t>
       </w:r>
       <w:r>
         <w:rPr>
@@ -1060,25 +993,7 @@
         <w:rPr>
           <w:rFonts w:eastAsia="IPA P明朝" w:ascii="IPA P明朝" w:hAnsi="IPA P明朝"/>
         </w:rPr>
-        <w:t>20</w:t>
-      </w:r>
-      <w:r>
-        <w:rPr>
-          <w:rFonts w:eastAsia="IPA P明朝" w:ascii="IPA P明朝" w:hAnsi="IPA P明朝"/>
-        </w:rPr>
-        <w:t>21</w:t>
-      </w:r>
-      <w:r>
-        <w:rPr>
-          <w:rFonts w:eastAsia="IPA P明朝" w:ascii="IPA P明朝" w:hAnsi="IPA P明朝"/>
-        </w:rPr>
-        <w:t>/01/</w:t>
-      </w:r>
-      <w:r>
-        <w:rPr>
-          <w:rFonts w:eastAsia="IPA P明朝" w:ascii="IPA P明朝" w:hAnsi="IPA P明朝"/>
-        </w:rPr>
-        <w:t>8</w:t>
+        <w:t>2021/01/8</w:t>
       </w:r>
       <w:r>
         <w:rPr>
@@ -1134,19 +1049,7 @@
         <w:rPr>
           <w:rFonts w:eastAsia="IPA P明朝" w:ascii="IPA P明朝" w:hAnsi="IPA P明朝"/>
         </w:rPr>
-        <w:t>202</w:t>
-      </w:r>
-      <w:r>
-        <w:rPr>
-          <w:rFonts w:eastAsia="IPA P明朝" w:ascii="IPA P明朝" w:hAnsi="IPA P明朝"/>
-        </w:rPr>
-        <w:t>1</w:t>
-      </w:r>
-      <w:r>
-        <w:rPr>
-          <w:rFonts w:eastAsia="IPA P明朝" w:ascii="IPA P明朝" w:hAnsi="IPA P明朝"/>
-        </w:rPr>
-        <w:t>/01/14</w:t>
+        <w:t>2021/01/14</w:t>
       </w:r>
       <w:r>
         <w:rPr>
@@ -1214,25 +1117,7 @@
         <w:rPr>
           <w:rFonts w:eastAsia="IPA P明朝" w:ascii="IPA P明朝" w:hAnsi="IPA P明朝"/>
         </w:rPr>
-        <w:t>202</w:t>
-      </w:r>
-      <w:r>
-        <w:rPr>
-          <w:rFonts w:eastAsia="IPA P明朝" w:ascii="IPA P明朝" w:hAnsi="IPA P明朝"/>
-        </w:rPr>
-        <w:t>1</w:t>
-      </w:r>
-      <w:r>
-        <w:rPr>
-          <w:rFonts w:eastAsia="IPA P明朝" w:ascii="IPA P明朝" w:hAnsi="IPA P明朝"/>
-        </w:rPr>
-        <w:t>/01/2</w:t>
-      </w:r>
-      <w:r>
-        <w:rPr>
-          <w:rFonts w:eastAsia="IPA P明朝" w:ascii="IPA P明朝" w:hAnsi="IPA P明朝"/>
-        </w:rPr>
-        <w:t>2</w:t>
+        <w:t>2021/01/22</w:t>
       </w:r>
       <w:r>
         <w:rPr>
@@ -1288,25 +1173,7 @@
         <w:rPr>
           <w:rFonts w:eastAsia="IPA P明朝" w:ascii="IPA P明朝" w:hAnsi="IPA P明朝"/>
         </w:rPr>
-        <w:t>202</w:t>
-      </w:r>
-      <w:r>
-        <w:rPr>
-          <w:rFonts w:eastAsia="IPA P明朝" w:ascii="IPA P明朝" w:hAnsi="IPA P明朝"/>
-        </w:rPr>
-        <w:t>1</w:t>
-      </w:r>
-      <w:r>
-        <w:rPr>
-          <w:rFonts w:eastAsia="IPA P明朝" w:ascii="IPA P明朝" w:hAnsi="IPA P明朝"/>
-        </w:rPr>
-        <w:t>/01/</w:t>
-      </w:r>
-      <w:r>
-        <w:rPr>
-          <w:rFonts w:eastAsia="IPA P明朝" w:ascii="IPA P明朝" w:hAnsi="IPA P明朝"/>
-        </w:rPr>
-        <w:t>29</w:t>
+        <w:t>2021/01/29</w:t>
       </w:r>
       <w:r>
         <w:rPr>
@@ -1362,25 +1229,7 @@
         <w:rPr>
           <w:rFonts w:eastAsia="IPA P明朝" w:ascii="IPA P明朝" w:hAnsi="IPA P明朝"/>
         </w:rPr>
-        <w:t>202</w:t>
-      </w:r>
-      <w:r>
-        <w:rPr>
-          <w:rFonts w:eastAsia="IPA P明朝" w:ascii="IPA P明朝" w:hAnsi="IPA P明朝"/>
-        </w:rPr>
-        <w:t>1</w:t>
-      </w:r>
-      <w:r>
-        <w:rPr>
-          <w:rFonts w:eastAsia="IPA P明朝" w:ascii="IPA P明朝" w:hAnsi="IPA P明朝"/>
-        </w:rPr>
-        <w:t>/02/</w:t>
-      </w:r>
-      <w:r>
-        <w:rPr>
-          <w:rFonts w:eastAsia="IPA P明朝" w:ascii="IPA P明朝" w:hAnsi="IPA P明朝"/>
-        </w:rPr>
-        <w:t>5</w:t>
+        <w:t>2021/02/5</w:t>
       </w:r>
       <w:r>
         <w:rPr>
@@ -1425,9 +1274,7 @@
         <w:pStyle w:val="Normal"/>
         <w:ind w:firstLine="1050"/>
         <w:jc w:val="right"/>
-        <w:rPr>
-          <w:rFonts w:ascii="IPA P明朝" w:hAnsi="IPA P明朝" w:eastAsia="IPA P明朝"/>
-        </w:rPr>
+        <w:rPr/>
       </w:pPr>
       <w:r>
         <w:rPr>
@@ -1443,7 +1290,7 @@
       <w:pgNumType w:fmt="decimal"/>
       <w:formProt w:val="false"/>
       <w:textDirection w:val="lrTb"/>
-      <w:docGrid w:type="lines" w:linePitch="360" w:charSpace="12082"/>
+      <w:docGrid w:type="lines" w:linePitch="360" w:charSpace="11877"/>
     </w:sectPr>
   </w:body>
 </w:document>
@@ -1456,7 +1303,6 @@
       <w:rPr>
         <w:rFonts w:ascii="Century" w:hAnsi="Century" w:eastAsia="" w:cs="ＭＳ 明朝" w:asciiTheme="minorHAnsi" w:cstheme="minorBidi" w:eastAsiaTheme="minorEastAsia" w:hAnsiTheme="minorHAnsi"/>
         <w:kern w:val="2"/>
-        <w:sz w:val="21"/>
         <w:szCs w:val="22"/>
         <w:lang w:val="en-US" w:eastAsia="ja-JP" w:bidi="ar-SA"/>
       </w:rPr>
@@ -1900,6 +1746,13 @@
     <w:qFormat/>
     <w:rPr/>
   </w:style>
+  <w:style w:type="character" w:styleId="ListLabel3">
+    <w:name w:val="ListLabel 3"/>
+    <w:qFormat/>
+    <w:rPr>
+      <w:rFonts w:ascii="IPA P明朝" w:hAnsi="IPA P明朝" w:eastAsia="IPA P明朝"/>
+    </w:rPr>
+  </w:style>
   <w:style w:type="paragraph" w:styleId="Style17" w:customStyle="1">
     <w:name w:val="見出し"/>
     <w:basedOn w:val="Normal"/>

</xml_diff>